<commit_message>
Se crea guia para formularios reactivos
</commit_message>
<xml_diff>
--- a/instructor/MaterialSesion/Angular/SesionAngular1.docx
+++ b/instructor/MaterialSesion/Angular/SesionAngular1.docx
@@ -1207,6 +1207,69 @@
           <w:color w:val="000000" w:themeColor="text1"/>
         </w:rPr>
         <w:t>Crear un componente e imprimir en pantalla el nombre y ciudad de cada uno.</w:t>
+      </w:r>
+    </w:p>
+    <w:p>
+      <w:pPr>
+        <w:rPr>
+          <w:rFonts w:ascii="Arial" w:hAnsi="Arial" w:cs="Arial"/>
+          <w:color w:val="000000" w:themeColor="text1"/>
+        </w:rPr>
+      </w:pPr>
+      <w:r>
+        <w:rPr>
+          <w:rFonts w:ascii="Arial" w:hAnsi="Arial" w:cs="Arial"/>
+          <w:color w:val="000000" w:themeColor="text1"/>
+        </w:rPr>
+        <w:t xml:space="preserve">Nota adicional investigación: Con una variable tipo </w:t>
+      </w:r>
+      <w:proofErr w:type="spellStart"/>
+      <w:r>
+        <w:rPr>
+          <w:rFonts w:ascii="Arial" w:hAnsi="Arial" w:cs="Arial"/>
+          <w:color w:val="000000" w:themeColor="text1"/>
+        </w:rPr>
+        <w:t>string</w:t>
+      </w:r>
+      <w:proofErr w:type="spellEnd"/>
+      <w:r>
+        <w:rPr>
+          <w:rFonts w:ascii="Arial" w:hAnsi="Arial" w:cs="Arial"/>
+          <w:color w:val="000000" w:themeColor="text1"/>
+        </w:rPr>
+        <w:t xml:space="preserve">, asignarle el valor de su nombre y ciudad concatenados (Diego Fernando alvarez silva - </w:t>
+      </w:r>
+      <w:proofErr w:type="gramStart"/>
+      <w:r>
+        <w:rPr>
+          <w:rFonts w:ascii="Arial" w:hAnsi="Arial" w:cs="Arial"/>
+          <w:color w:val="000000" w:themeColor="text1"/>
+        </w:rPr>
+        <w:t>Tunja)  e</w:t>
+      </w:r>
+      <w:proofErr w:type="gramEnd"/>
+      <w:r>
+        <w:rPr>
+          <w:rFonts w:ascii="Arial" w:hAnsi="Arial" w:cs="Arial"/>
+          <w:color w:val="000000" w:themeColor="text1"/>
+        </w:rPr>
+        <w:t xml:space="preserve"> imprimir esa variable en el  </w:t>
+      </w:r>
+      <w:proofErr w:type="spellStart"/>
+      <w:r>
+        <w:rPr>
+          <w:rFonts w:ascii="Arial" w:hAnsi="Arial" w:cs="Arial"/>
+          <w:color w:val="000000" w:themeColor="text1"/>
+        </w:rPr>
+        <w:t>html</w:t>
+      </w:r>
+      <w:proofErr w:type="spellEnd"/>
+      <w:r>
+        <w:rPr>
+          <w:rFonts w:ascii="Arial" w:hAnsi="Arial" w:cs="Arial"/>
+          <w:color w:val="000000" w:themeColor="text1"/>
+        </w:rPr>
+        <w:t>.</w:t>
       </w:r>
       <w:bookmarkStart w:id="0" w:name="_GoBack"/>
       <w:bookmarkEnd w:id="0"/>

</xml_diff>